<commit_message>
udpate plan introduction content, change plan layout
</commit_message>
<xml_diff>
--- a/Documents/Project Plan/introduction.docx
+++ b/Documents/Project Plan/introduction.docx
@@ -224,27 +224,7 @@
           <w:sz w:val="36"/>
           <w:szCs w:val="36"/>
         </w:rPr>
-        <w:t xml:space="preserve"> Yang, </w:t>
-      </w:r>
-      <w:proofErr w:type="spellStart"/>
-      <w:r>
-        <w:rPr>
-          <w:b/>
-          <w:bCs/>
-          <w:sz w:val="36"/>
-          <w:szCs w:val="36"/>
-        </w:rPr>
-        <w:t>Yiyang</w:t>
-      </w:r>
-      <w:proofErr w:type="spellEnd"/>
-      <w:r>
-        <w:rPr>
-          <w:b/>
-          <w:bCs/>
-          <w:sz w:val="36"/>
-          <w:szCs w:val="36"/>
-        </w:rPr>
-        <w:t xml:space="preserve"> Li</w:t>
+        <w:t xml:space="preserve"> Yang, Yiyang Li</w:t>
       </w:r>
     </w:p>
     <w:p>
@@ -1222,266 +1202,362 @@
         </w:rPr>
         <w:t>ntroduction</w:t>
       </w:r>
+      <w:r>
+        <w:rPr>
+          <w:b/>
+          <w:bCs/>
+          <w:sz w:val="40"/>
+          <w:szCs w:val="40"/>
+        </w:rPr>
+        <w:t xml:space="preserve"> and Literature review</w:t>
+      </w:r>
     </w:p>
     <w:p>
       <w:pPr>
+        <w:pStyle w:val="aa"/>
+        <w:widowControl/>
+        <w:ind w:left="360" w:firstLineChars="0" w:firstLine="0"/>
+        <w:jc w:val="left"/>
+        <w:rPr>
+          <w:rFonts w:hint="eastAsia"/>
+          <w:b/>
+          <w:bCs/>
+          <w:sz w:val="40"/>
+          <w:szCs w:val="40"/>
+        </w:rPr>
+      </w:pPr>
+    </w:p>
+    <w:p>
+      <w:pPr>
         <w:widowControl/>
         <w:jc w:val="left"/>
         <w:rPr>
-          <w:b/>
-          <w:bCs/>
-          <w:sz w:val="32"/>
-          <w:szCs w:val="32"/>
-        </w:rPr>
-      </w:pPr>
+          <w:sz w:val="28"/>
+          <w:szCs w:val="28"/>
+        </w:rPr>
+      </w:pPr>
+      <w:r>
+        <w:rPr>
+          <w:sz w:val="28"/>
+          <w:szCs w:val="28"/>
+        </w:rPr>
+        <w:t>V</w:t>
+      </w:r>
+      <w:r>
+        <w:rPr>
+          <w:sz w:val="28"/>
+          <w:szCs w:val="28"/>
+        </w:rPr>
+        <w:t>ital signs</w:t>
+      </w:r>
+      <w:r>
+        <w:rPr>
+          <w:sz w:val="28"/>
+          <w:szCs w:val="28"/>
+        </w:rPr>
+        <w:t xml:space="preserve"> </w:t>
+      </w:r>
+      <w:r>
+        <w:rPr>
+          <w:sz w:val="28"/>
+          <w:szCs w:val="28"/>
+        </w:rPr>
+        <w:t xml:space="preserve">can </w:t>
+      </w:r>
+      <w:r>
+        <w:rPr>
+          <w:sz w:val="28"/>
+          <w:szCs w:val="28"/>
+        </w:rPr>
+        <w:t>indicate</w:t>
+      </w:r>
+      <w:r>
+        <w:rPr>
+          <w:sz w:val="28"/>
+          <w:szCs w:val="28"/>
+        </w:rPr>
+        <w:t xml:space="preserve"> the health </w:t>
+      </w:r>
+      <w:r>
+        <w:rPr>
+          <w:sz w:val="28"/>
+          <w:szCs w:val="28"/>
+        </w:rPr>
+        <w:t>state</w:t>
+      </w:r>
+      <w:r>
+        <w:rPr>
+          <w:sz w:val="28"/>
+          <w:szCs w:val="28"/>
+        </w:rPr>
+        <w:t xml:space="preserve"> </w:t>
+      </w:r>
+      <w:r>
+        <w:rPr>
+          <w:sz w:val="28"/>
+          <w:szCs w:val="28"/>
+        </w:rPr>
+        <w:t xml:space="preserve">of </w:t>
+      </w:r>
+      <w:r>
+        <w:rPr>
+          <w:sz w:val="28"/>
+          <w:szCs w:val="28"/>
+        </w:rPr>
+        <w:t>human body</w:t>
+      </w:r>
+      <w:r>
+        <w:rPr>
+          <w:sz w:val="28"/>
+          <w:szCs w:val="28"/>
+        </w:rPr>
+        <w:t>.</w:t>
+      </w:r>
+      <w:r>
+        <w:rPr>
+          <w:sz w:val="28"/>
+          <w:szCs w:val="28"/>
+        </w:rPr>
+        <w:t xml:space="preserve"> </w:t>
+      </w:r>
+      <w:r>
+        <w:rPr>
+          <w:sz w:val="28"/>
+          <w:szCs w:val="28"/>
+        </w:rPr>
+        <w:t xml:space="preserve">Vital signs that evaluate health state include heart rate, brain wave, </w:t>
+      </w:r>
+      <w:proofErr w:type="gramStart"/>
+      <w:r>
+        <w:rPr>
+          <w:sz w:val="28"/>
+          <w:szCs w:val="28"/>
+        </w:rPr>
+        <w:t>weight</w:t>
+      </w:r>
+      <w:proofErr w:type="gramEnd"/>
+      <w:r>
+        <w:rPr>
+          <w:sz w:val="28"/>
+          <w:szCs w:val="28"/>
+        </w:rPr>
+        <w:t xml:space="preserve"> and the quality of blood. </w:t>
+      </w:r>
+      <w:r>
+        <w:rPr>
+          <w:sz w:val="28"/>
+          <w:szCs w:val="28"/>
+        </w:rPr>
+        <w:t xml:space="preserve">An abnormal </w:t>
+      </w:r>
+      <w:r>
+        <w:rPr>
+          <w:sz w:val="28"/>
+          <w:szCs w:val="28"/>
+        </w:rPr>
+        <w:t>data</w:t>
+      </w:r>
+      <w:r>
+        <w:rPr>
+          <w:sz w:val="28"/>
+          <w:szCs w:val="28"/>
+        </w:rPr>
+        <w:t xml:space="preserve"> is one of the symptoms of a disease. </w:t>
+      </w:r>
+      <w:r>
+        <w:rPr>
+          <w:sz w:val="28"/>
+          <w:szCs w:val="28"/>
+        </w:rPr>
+        <w:t>To</w:t>
+      </w:r>
+      <w:r>
+        <w:rPr>
+          <w:sz w:val="28"/>
+          <w:szCs w:val="28"/>
+        </w:rPr>
+        <w:t xml:space="preserve"> curb the </w:t>
+      </w:r>
+      <w:r>
+        <w:rPr>
+          <w:sz w:val="28"/>
+          <w:szCs w:val="28"/>
+        </w:rPr>
+        <w:t>growing</w:t>
+      </w:r>
+      <w:r>
+        <w:rPr>
+          <w:sz w:val="28"/>
+          <w:szCs w:val="28"/>
+        </w:rPr>
+        <w:t xml:space="preserve"> incidence of diseases, technology to monitor vital signs is becoming increasingly significant. </w:t>
+      </w:r>
+      <w:r>
+        <w:rPr>
+          <w:sz w:val="28"/>
+          <w:szCs w:val="28"/>
+        </w:rPr>
+        <w:t xml:space="preserve">Monitoring body signals is becoming more and more significant. </w:t>
+      </w:r>
+      <w:r>
+        <w:rPr>
+          <w:sz w:val="28"/>
+          <w:szCs w:val="28"/>
+        </w:rPr>
+        <w:t xml:space="preserve">According to the statistics from WTO, cardiovascular disease (CVDs) is the most </w:t>
+      </w:r>
+      <w:r>
+        <w:rPr>
+          <w:rFonts w:hint="eastAsia"/>
+          <w:sz w:val="28"/>
+          <w:szCs w:val="28"/>
+        </w:rPr>
+        <w:t>fata</w:t>
+      </w:r>
+      <w:r>
+        <w:rPr>
+          <w:sz w:val="28"/>
+          <w:szCs w:val="28"/>
+        </w:rPr>
+        <w:t xml:space="preserve">l of death worldwide, the rate of death is always at the top among all disease. [1]. </w:t>
+      </w:r>
+      <w:r>
+        <w:rPr>
+          <w:sz w:val="28"/>
+          <w:szCs w:val="28"/>
+        </w:rPr>
+        <w:t xml:space="preserve">Diabetes </w:t>
+      </w:r>
+      <w:r>
+        <w:rPr>
+          <w:sz w:val="28"/>
+          <w:szCs w:val="28"/>
+        </w:rPr>
+        <w:t>mellitus</w:t>
+      </w:r>
+      <w:r>
+        <w:rPr>
+          <w:sz w:val="28"/>
+          <w:szCs w:val="28"/>
+        </w:rPr>
+        <w:t xml:space="preserve"> (DM) is considered as a global epidemic, which makes a great influence on global </w:t>
+      </w:r>
+      <w:r>
+        <w:rPr>
+          <w:sz w:val="28"/>
+          <w:szCs w:val="28"/>
+        </w:rPr>
+        <w:t>population. Due</w:t>
+      </w:r>
+      <w:r>
+        <w:rPr>
+          <w:sz w:val="28"/>
+          <w:szCs w:val="28"/>
+        </w:rPr>
+        <w:t xml:space="preserve"> to an approximately estimation, 6%-8% of world’s population is suffer from DM. Compared to the number of 336 million affected people in 2011, it predicts that in 2030, the increase will be 50.8% and nearly 552 million people will involve in DM [2]</w:t>
+      </w:r>
+      <w:r>
+        <w:rPr>
+          <w:sz w:val="28"/>
+          <w:szCs w:val="28"/>
+        </w:rPr>
+        <w:t xml:space="preserve">. </w:t>
+      </w:r>
+      <w:r>
+        <w:rPr>
+          <w:sz w:val="28"/>
+          <w:szCs w:val="28"/>
+        </w:rPr>
+        <w:t>Moreover, f</w:t>
+      </w:r>
+      <w:r>
+        <w:rPr>
+          <w:sz w:val="28"/>
+          <w:szCs w:val="28"/>
+        </w:rPr>
+        <w:t xml:space="preserve">or certain groups of people, </w:t>
+      </w:r>
+      <w:r>
+        <w:rPr>
+          <w:sz w:val="28"/>
+          <w:szCs w:val="28"/>
+        </w:rPr>
+        <w:t>situation is even worse</w:t>
+      </w:r>
+      <w:r>
+        <w:rPr>
+          <w:sz w:val="28"/>
+          <w:szCs w:val="28"/>
+        </w:rPr>
+        <w:t>.</w:t>
+      </w:r>
+      <w:r>
+        <w:rPr>
+          <w:sz w:val="28"/>
+          <w:szCs w:val="28"/>
+        </w:rPr>
+        <w:t xml:space="preserve"> </w:t>
+      </w:r>
+      <w:r>
+        <w:rPr>
+          <w:sz w:val="28"/>
+          <w:szCs w:val="28"/>
+        </w:rPr>
+        <w:t>F</w:t>
+      </w:r>
+      <w:r>
+        <w:rPr>
+          <w:sz w:val="28"/>
+          <w:szCs w:val="28"/>
+        </w:rPr>
+        <w:t>or the pregnancy, mood symptoms are especially important</w:t>
+      </w:r>
+      <w:r>
+        <w:rPr>
+          <w:sz w:val="28"/>
+          <w:szCs w:val="28"/>
+        </w:rPr>
+        <w:t>.</w:t>
+      </w:r>
+      <w:r>
+        <w:rPr>
+          <w:sz w:val="28"/>
+          <w:szCs w:val="28"/>
+        </w:rPr>
+        <w:t xml:space="preserve"> </w:t>
+      </w:r>
+      <w:r>
+        <w:rPr>
+          <w:sz w:val="28"/>
+          <w:szCs w:val="28"/>
+        </w:rPr>
+        <w:t>Prenatal depression is common in pregnancy, however, only 18% of women are willing to seeking treatment.</w:t>
+      </w:r>
+      <w:r>
+        <w:rPr>
+          <w:sz w:val="28"/>
+          <w:szCs w:val="28"/>
+        </w:rPr>
+        <w:t>[3]</w:t>
+      </w:r>
     </w:p>
     <w:p>
       <w:pPr>
         <w:widowControl/>
-        <w:ind w:firstLine="360"/>
         <w:jc w:val="left"/>
         <w:rPr>
-          <w:b/>
-          <w:bCs/>
-          <w:sz w:val="32"/>
-          <w:szCs w:val="32"/>
-        </w:rPr>
-      </w:pPr>
-      <w:r>
-        <w:rPr>
           <w:rFonts w:hint="eastAsia"/>
-          <w:b/>
-          <w:bCs/>
-          <w:sz w:val="32"/>
-          <w:szCs w:val="32"/>
-        </w:rPr>
-        <w:t>1</w:t>
-      </w:r>
-      <w:r>
-        <w:rPr>
-          <w:b/>
-          <w:bCs/>
-          <w:sz w:val="32"/>
-          <w:szCs w:val="32"/>
-        </w:rPr>
-        <w:t>.1 Brief introduction</w:t>
-      </w:r>
+          <w:sz w:val="28"/>
+          <w:szCs w:val="28"/>
+        </w:rPr>
+      </w:pPr>
     </w:p>
     <w:p>
       <w:pPr>
         <w:widowControl/>
         <w:jc w:val="left"/>
         <w:rPr>
-          <w:sz w:val="28"/>
-          <w:szCs w:val="28"/>
-        </w:rPr>
-      </w:pPr>
-      <w:r>
-        <w:rPr>
-          <w:sz w:val="28"/>
-          <w:szCs w:val="28"/>
-        </w:rPr>
-        <w:t xml:space="preserve">Different </w:t>
-      </w:r>
-      <w:r>
-        <w:rPr>
-          <w:sz w:val="28"/>
-          <w:szCs w:val="28"/>
-        </w:rPr>
-        <w:t>vital signs</w:t>
-      </w:r>
-      <w:r>
-        <w:rPr>
-          <w:sz w:val="28"/>
-          <w:szCs w:val="28"/>
-        </w:rPr>
-        <w:t xml:space="preserve"> reflect the health </w:t>
-      </w:r>
-      <w:r>
-        <w:rPr>
-          <w:sz w:val="28"/>
-          <w:szCs w:val="28"/>
-        </w:rPr>
-        <w:t xml:space="preserve">level </w:t>
-      </w:r>
-      <w:r>
-        <w:rPr>
-          <w:sz w:val="28"/>
-          <w:szCs w:val="28"/>
-        </w:rPr>
-        <w:t xml:space="preserve">of </w:t>
-      </w:r>
-      <w:r>
-        <w:rPr>
-          <w:sz w:val="28"/>
-          <w:szCs w:val="28"/>
-        </w:rPr>
-        <w:t>human body</w:t>
-      </w:r>
-      <w:r>
-        <w:rPr>
-          <w:sz w:val="28"/>
-          <w:szCs w:val="28"/>
-        </w:rPr>
-        <w:t>.</w:t>
-      </w:r>
-      <w:r>
-        <w:rPr>
-          <w:sz w:val="28"/>
-          <w:szCs w:val="28"/>
-        </w:rPr>
-        <w:t xml:space="preserve"> The </w:t>
-      </w:r>
-      <w:r>
-        <w:rPr>
-          <w:sz w:val="28"/>
-          <w:szCs w:val="28"/>
-        </w:rPr>
-        <w:t xml:space="preserve">abnormal </w:t>
-      </w:r>
-      <w:r>
-        <w:rPr>
-          <w:sz w:val="28"/>
-          <w:szCs w:val="28"/>
-        </w:rPr>
-        <w:t>appearance</w:t>
-      </w:r>
-      <w:r>
-        <w:rPr>
-          <w:sz w:val="28"/>
-          <w:szCs w:val="28"/>
-        </w:rPr>
-        <w:t xml:space="preserve"> of vital signs </w:t>
-      </w:r>
-      <w:r>
-        <w:rPr>
-          <w:sz w:val="28"/>
-          <w:szCs w:val="28"/>
-        </w:rPr>
-        <w:t>is considered a symptom of disease</w:t>
-      </w:r>
-      <w:r>
-        <w:rPr>
-          <w:sz w:val="28"/>
-          <w:szCs w:val="28"/>
-        </w:rPr>
-        <w:t xml:space="preserve">, </w:t>
-      </w:r>
-      <w:bookmarkStart w:id="0" w:name="OLE_LINK1"/>
-      <w:bookmarkStart w:id="1" w:name="OLE_LINK2"/>
-      <w:r>
-        <w:rPr>
-          <w:sz w:val="28"/>
-          <w:szCs w:val="28"/>
-        </w:rPr>
-        <w:t>moreover</w:t>
-      </w:r>
-      <w:bookmarkEnd w:id="0"/>
-      <w:bookmarkEnd w:id="1"/>
-      <w:r>
-        <w:rPr>
-          <w:sz w:val="28"/>
-          <w:szCs w:val="28"/>
-        </w:rPr>
-        <w:t>, it</w:t>
-      </w:r>
-      <w:r>
-        <w:rPr>
-          <w:sz w:val="28"/>
-          <w:szCs w:val="28"/>
-        </w:rPr>
-        <w:t xml:space="preserve"> </w:t>
-      </w:r>
-      <w:r>
-        <w:rPr>
-          <w:sz w:val="28"/>
-          <w:szCs w:val="28"/>
-        </w:rPr>
-        <w:t>can also</w:t>
-      </w:r>
-      <w:r>
-        <w:rPr>
-          <w:sz w:val="28"/>
-          <w:szCs w:val="28"/>
-        </w:rPr>
-        <w:t xml:space="preserve"> be used to</w:t>
-      </w:r>
-      <w:r>
-        <w:rPr>
-          <w:sz w:val="28"/>
-          <w:szCs w:val="28"/>
-        </w:rPr>
-        <w:t xml:space="preserve"> predict the occurrence of some chronic disease.</w:t>
-      </w:r>
-      <w:r>
-        <w:rPr>
-          <w:sz w:val="28"/>
-          <w:szCs w:val="28"/>
-        </w:rPr>
-        <w:t xml:space="preserve"> General vital sign of human body including heart rate, brain wave, weight (also known as body fat rate, BFT) and the quality of blood, for example blood pressure. For certain groups of people, additional data is </w:t>
-      </w:r>
-      <w:r>
-        <w:rPr>
-          <w:sz w:val="28"/>
-          <w:szCs w:val="28"/>
-        </w:rPr>
-        <w:t xml:space="preserve">requisite as well, for instance, sleep quality for pregnancy and the old, and blood sugar for people who has diabetes. </w:t>
-      </w:r>
-      <w:r>
-        <w:rPr>
-          <w:sz w:val="28"/>
-          <w:szCs w:val="28"/>
-        </w:rPr>
-        <w:t>Most of th</w:t>
-      </w:r>
-      <w:r>
-        <w:rPr>
-          <w:sz w:val="28"/>
-          <w:szCs w:val="28"/>
-        </w:rPr>
-        <w:t xml:space="preserve">ese data might not be of much concern of public attention, however, it is this lack of attention which is the cause of </w:t>
-      </w:r>
-      <w:r>
-        <w:rPr>
-          <w:sz w:val="28"/>
-          <w:szCs w:val="28"/>
-        </w:rPr>
-        <w:t>illness. The main goal of the system is to receive the monitored data and analyzes them with corresponding algorithm, to generat</w:t>
-      </w:r>
-      <w:r>
-        <w:rPr>
-          <w:sz w:val="28"/>
-          <w:szCs w:val="28"/>
-        </w:rPr>
-        <w:t>ing</w:t>
-      </w:r>
-      <w:r>
-        <w:rPr>
-          <w:sz w:val="28"/>
-          <w:szCs w:val="28"/>
-        </w:rPr>
-        <w:t xml:space="preserve"> a report for users and giv</w:t>
-      </w:r>
-      <w:r>
-        <w:rPr>
-          <w:sz w:val="28"/>
-          <w:szCs w:val="28"/>
-        </w:rPr>
-        <w:t>ing</w:t>
-      </w:r>
-      <w:r>
-        <w:rPr>
-          <w:sz w:val="28"/>
-          <w:szCs w:val="28"/>
-        </w:rPr>
-        <w:t xml:space="preserve"> some suggestion based on their health status.</w:t>
-      </w:r>
-    </w:p>
-    <w:p>
-      <w:pPr>
-        <w:widowControl/>
-        <w:jc w:val="left"/>
-        <w:rPr>
+          <w:rFonts w:hint="eastAsia"/>
           <w:sz w:val="28"/>
           <w:szCs w:val="28"/>
         </w:rPr>
@@ -1511,6 +1587,7 @@
           <w:sz w:val="32"/>
           <w:szCs w:val="32"/>
         </w:rPr>
+        <w:lastRenderedPageBreak/>
         <w:t>Background</w:t>
       </w:r>
     </w:p>
@@ -1528,14 +1605,58 @@
           <w:sz w:val="28"/>
           <w:szCs w:val="28"/>
         </w:rPr>
-        <w:t xml:space="preserve">The importance of a monitoring </w:t>
-      </w:r>
-      <w:r>
-        <w:rPr>
-          <w:sz w:val="28"/>
-          <w:szCs w:val="28"/>
-        </w:rPr>
-        <w:t xml:space="preserve">system </w:t>
+        <w:t>The pregnancy-related complications can be fatal to both the mother and fetus throughout the pregnancy</w:t>
+      </w:r>
+      <w:r>
+        <w:rPr>
+          <w:sz w:val="28"/>
+          <w:szCs w:val="28"/>
+        </w:rPr>
+        <w:t xml:space="preserve">. </w:t>
+      </w:r>
+      <w:bookmarkStart w:id="0" w:name="OLE_LINK3"/>
+      <w:bookmarkStart w:id="1" w:name="OLE_LINK4"/>
+      <w:r>
+        <w:rPr>
+          <w:sz w:val="28"/>
+          <w:szCs w:val="28"/>
+        </w:rPr>
+        <w:t xml:space="preserve">One of the most dangerous complication </w:t>
+      </w:r>
+      <w:r>
+        <w:rPr>
+          <w:sz w:val="28"/>
+          <w:szCs w:val="28"/>
+        </w:rPr>
+        <w:t>is</w:t>
+      </w:r>
+      <w:r>
+        <w:rPr>
+          <w:sz w:val="28"/>
+          <w:szCs w:val="28"/>
+        </w:rPr>
+        <w:t xml:space="preserve"> Hypertensive </w:t>
+      </w:r>
+      <w:r>
+        <w:rPr>
+          <w:sz w:val="28"/>
+          <w:szCs w:val="28"/>
+        </w:rPr>
+        <w:t>disorders (</w:t>
+      </w:r>
+      <w:r>
+        <w:rPr>
+          <w:sz w:val="28"/>
+          <w:szCs w:val="28"/>
+        </w:rPr>
+        <w:t>HD)</w:t>
+      </w:r>
+      <w:r>
+        <w:rPr>
+          <w:sz w:val="28"/>
+          <w:szCs w:val="28"/>
+        </w:rPr>
+        <w:t>. According to the investigation from 38 hospitals in China, it is estimated that nearly 5.2% of all pregnancies were involved in this disease.</w:t>
       </w:r>
       <w:r>
         <w:rPr>
@@ -1543,366 +1664,167 @@
           <w:sz w:val="28"/>
           <w:szCs w:val="28"/>
         </w:rPr>
-        <w:t>for</w:t>
-      </w:r>
-      <w:r>
-        <w:rPr>
-          <w:sz w:val="28"/>
-          <w:szCs w:val="28"/>
-        </w:rPr>
-        <w:t xml:space="preserve"> vital signs is increasing year by year. </w:t>
-      </w:r>
-      <w:bookmarkStart w:id="2" w:name="OLE_LINK3"/>
-      <w:bookmarkStart w:id="3" w:name="OLE_LINK4"/>
-      <w:r>
-        <w:rPr>
-          <w:sz w:val="28"/>
-          <w:szCs w:val="28"/>
-        </w:rPr>
-        <w:t xml:space="preserve">According to the </w:t>
-      </w:r>
-      <w:r>
-        <w:rPr>
-          <w:sz w:val="28"/>
-          <w:szCs w:val="28"/>
-        </w:rPr>
-        <w:t xml:space="preserve">statistics from WTO, cardiovascular disease (CVDs) </w:t>
-      </w:r>
-      <w:r>
-        <w:rPr>
-          <w:sz w:val="28"/>
-          <w:szCs w:val="28"/>
-        </w:rPr>
-        <w:t>is</w:t>
-      </w:r>
-      <w:r>
-        <w:rPr>
-          <w:sz w:val="28"/>
-          <w:szCs w:val="28"/>
-        </w:rPr>
-        <w:t xml:space="preserve"> the most </w:t>
-      </w:r>
-      <w:r>
+        <w:t>[</w:t>
+      </w:r>
+      <w:r>
+        <w:rPr>
+          <w:sz w:val="28"/>
+          <w:szCs w:val="28"/>
+        </w:rPr>
+        <w:t xml:space="preserve">4] </w:t>
+      </w:r>
+      <w:r>
+        <w:rPr>
+          <w:sz w:val="28"/>
+          <w:szCs w:val="28"/>
+        </w:rPr>
+        <w:t xml:space="preserve">Another </w:t>
+      </w:r>
+      <w:r>
+        <w:rPr>
+          <w:sz w:val="28"/>
+          <w:szCs w:val="28"/>
+        </w:rPr>
+        <w:t>risk</w:t>
+      </w:r>
+      <w:r>
+        <w:rPr>
+          <w:sz w:val="28"/>
+          <w:szCs w:val="28"/>
+        </w:rPr>
+        <w:t xml:space="preserve"> disease is Gestational diabetes mellitus(GDM), statistics from WTO shows that the prevalence of </w:t>
+      </w:r>
+      <w:r>
+        <w:rPr>
+          <w:sz w:val="28"/>
+          <w:szCs w:val="28"/>
+        </w:rPr>
+        <w:t xml:space="preserve">GDM continuously </w:t>
+      </w:r>
+      <w:r>
+        <w:rPr>
+          <w:sz w:val="28"/>
+          <w:szCs w:val="28"/>
+        </w:rPr>
+        <w:t>increase</w:t>
+      </w:r>
+      <w:r>
+        <w:rPr>
+          <w:sz w:val="28"/>
+          <w:szCs w:val="28"/>
+        </w:rPr>
+        <w:t>s</w:t>
+      </w:r>
+      <w:r>
+        <w:rPr>
+          <w:sz w:val="28"/>
+          <w:szCs w:val="28"/>
+        </w:rPr>
+        <w:t xml:space="preserve"> rapidly </w:t>
+      </w:r>
+      <w:r>
+        <w:rPr>
+          <w:sz w:val="28"/>
+          <w:szCs w:val="28"/>
+        </w:rPr>
+        <w:t>since 1999</w:t>
+      </w:r>
+      <w:r>
+        <w:rPr>
+          <w:sz w:val="28"/>
+          <w:szCs w:val="28"/>
+        </w:rPr>
+        <w:t>(</w:t>
+      </w:r>
+      <w:r>
+        <w:rPr>
+          <w:sz w:val="28"/>
+          <w:szCs w:val="28"/>
+        </w:rPr>
+        <w:t>9.3% in 1999)</w:t>
+      </w:r>
+      <w:r>
+        <w:rPr>
+          <w:sz w:val="28"/>
+          <w:szCs w:val="28"/>
+        </w:rPr>
+        <w:t>.</w:t>
+      </w:r>
+      <w:r>
+        <w:rPr>
+          <w:sz w:val="28"/>
+          <w:szCs w:val="28"/>
+        </w:rPr>
+        <w:t xml:space="preserve">[5] </w:t>
+      </w:r>
+      <w:bookmarkEnd w:id="0"/>
+      <w:bookmarkEnd w:id="1"/>
+      <w:r>
+        <w:rPr>
+          <w:sz w:val="28"/>
+          <w:szCs w:val="28"/>
+        </w:rPr>
+        <w:t>Therefore, it is vital significant for pregnancies to have a system to record body signs.</w:t>
+      </w:r>
+    </w:p>
+    <w:p>
+      <w:pPr>
+        <w:widowControl/>
+        <w:jc w:val="left"/>
+        <w:rPr>
+          <w:sz w:val="28"/>
+          <w:szCs w:val="28"/>
+        </w:rPr>
+      </w:pPr>
+    </w:p>
+    <w:p>
+      <w:pPr>
+        <w:widowControl/>
+        <w:jc w:val="left"/>
+        <w:rPr>
+          <w:sz w:val="28"/>
+          <w:szCs w:val="28"/>
+        </w:rPr>
+      </w:pPr>
+      <w:r>
+        <w:rPr>
+          <w:sz w:val="28"/>
+          <w:szCs w:val="28"/>
+        </w:rPr>
+        <w:t>The main goal of the project is to build up a system</w:t>
+      </w:r>
+      <w:r>
+        <w:rPr>
+          <w:sz w:val="28"/>
+          <w:szCs w:val="28"/>
+        </w:rPr>
+        <w:t xml:space="preserve"> </w:t>
+      </w:r>
+      <w:r>
+        <w:rPr>
+          <w:sz w:val="28"/>
+          <w:szCs w:val="28"/>
+        </w:rPr>
+        <w:t>that can receive the pregnant women’s data from the device and generate a report for users.</w:t>
+      </w:r>
+      <w:r>
+        <w:rPr>
+          <w:sz w:val="28"/>
+          <w:szCs w:val="28"/>
+        </w:rPr>
+        <w:t xml:space="preserve"> The report includes: Graphs illustrate users’ body data and report explains the health state of user.</w:t>
+      </w:r>
+    </w:p>
+    <w:p>
+      <w:pPr>
+        <w:widowControl/>
+        <w:jc w:val="left"/>
         <w:rPr>
           <w:rFonts w:hint="eastAsia"/>
           <w:sz w:val="28"/>
           <w:szCs w:val="28"/>
         </w:rPr>
-        <w:t>fata</w:t>
-      </w:r>
-      <w:r>
-        <w:rPr>
-          <w:sz w:val="28"/>
-          <w:szCs w:val="28"/>
-        </w:rPr>
-        <w:t xml:space="preserve">l of death worldwide, every year the </w:t>
-      </w:r>
-      <w:r>
-        <w:rPr>
-          <w:sz w:val="28"/>
-          <w:szCs w:val="28"/>
-        </w:rPr>
-        <w:lastRenderedPageBreak/>
-        <w:t xml:space="preserve">rate of death is always at the top among all disease. </w:t>
-      </w:r>
-      <w:r>
-        <w:rPr>
-          <w:sz w:val="28"/>
-          <w:szCs w:val="28"/>
-        </w:rPr>
-        <w:t xml:space="preserve">Statistics show that in the year 2016, it is estimated that about 17.9 </w:t>
-      </w:r>
-      <w:r>
-        <w:rPr>
-          <w:sz w:val="28"/>
-          <w:szCs w:val="28"/>
-        </w:rPr>
-        <w:t>million</w:t>
-      </w:r>
-      <w:r>
-        <w:rPr>
-          <w:sz w:val="28"/>
-          <w:szCs w:val="28"/>
-        </w:rPr>
-        <w:t xml:space="preserve"> of patients died from CVDs, which accounts for 31% of all global deaths. Among these deaths, 85% of them are due to heart attack and </w:t>
-      </w:r>
-      <w:r>
-        <w:rPr>
-          <w:sz w:val="28"/>
-          <w:szCs w:val="28"/>
-        </w:rPr>
-        <w:t>stroke [</w:t>
-      </w:r>
-      <w:r>
-        <w:rPr>
-          <w:sz w:val="28"/>
-          <w:szCs w:val="28"/>
-        </w:rPr>
-        <w:t>1]</w:t>
-      </w:r>
-      <w:r>
-        <w:rPr>
-          <w:sz w:val="28"/>
-          <w:szCs w:val="28"/>
-        </w:rPr>
-        <w:t>.</w:t>
-      </w:r>
-      <w:r>
-        <w:rPr>
-          <w:sz w:val="28"/>
-          <w:szCs w:val="28"/>
-        </w:rPr>
-        <w:t xml:space="preserve"> </w:t>
-      </w:r>
-      <w:bookmarkEnd w:id="2"/>
-      <w:bookmarkEnd w:id="3"/>
-      <w:r>
-        <w:rPr>
-          <w:sz w:val="28"/>
-          <w:szCs w:val="28"/>
-        </w:rPr>
-        <w:t xml:space="preserve">Diabetes </w:t>
-      </w:r>
-      <w:r>
-        <w:rPr>
-          <w:sz w:val="28"/>
-          <w:szCs w:val="28"/>
-        </w:rPr>
-        <w:t>mellitus</w:t>
-      </w:r>
-      <w:r>
-        <w:rPr>
-          <w:sz w:val="28"/>
-          <w:szCs w:val="28"/>
-        </w:rPr>
-        <w:t xml:space="preserve"> (</w:t>
-      </w:r>
-      <w:r>
-        <w:rPr>
-          <w:sz w:val="28"/>
-          <w:szCs w:val="28"/>
-        </w:rPr>
-        <w:t>DM)</w:t>
-      </w:r>
-      <w:r>
-        <w:rPr>
-          <w:sz w:val="28"/>
-          <w:szCs w:val="28"/>
-        </w:rPr>
-        <w:t xml:space="preserve"> is considered as a global epidemic, which </w:t>
-      </w:r>
-      <w:r>
-        <w:rPr>
-          <w:sz w:val="28"/>
-          <w:szCs w:val="28"/>
-        </w:rPr>
-        <w:t>makes a great influence on global population. Due to an approximately estimation, 6%-8% of world’s population is suffer from DM</w:t>
-      </w:r>
-      <w:r>
-        <w:rPr>
-          <w:sz w:val="28"/>
-          <w:szCs w:val="28"/>
-        </w:rPr>
-        <w:t>.</w:t>
-      </w:r>
-      <w:r>
-        <w:rPr>
-          <w:sz w:val="28"/>
-          <w:szCs w:val="28"/>
-        </w:rPr>
-        <w:t xml:space="preserve"> </w:t>
-      </w:r>
-      <w:r>
-        <w:rPr>
-          <w:sz w:val="28"/>
-          <w:szCs w:val="28"/>
-        </w:rPr>
-        <w:t>C</w:t>
-      </w:r>
-      <w:r>
-        <w:rPr>
-          <w:sz w:val="28"/>
-          <w:szCs w:val="28"/>
-        </w:rPr>
-        <w:t>ompared to the number of 336 million affected people in 2011, it predicts that in 2030, the increase will be 50.8% and nearly 552 million people will involve in DM</w:t>
-      </w:r>
-      <w:r>
-        <w:rPr>
-          <w:sz w:val="28"/>
-          <w:szCs w:val="28"/>
-        </w:rPr>
-        <w:t xml:space="preserve"> </w:t>
-      </w:r>
-      <w:r>
-        <w:rPr>
-          <w:sz w:val="28"/>
-          <w:szCs w:val="28"/>
-        </w:rPr>
-        <w:t>[2]</w:t>
-      </w:r>
-      <w:r>
-        <w:rPr>
-          <w:sz w:val="28"/>
-          <w:szCs w:val="28"/>
-        </w:rPr>
-        <w:t>.</w:t>
-      </w:r>
-      <w:r>
-        <w:rPr>
-          <w:sz w:val="28"/>
-          <w:szCs w:val="28"/>
-        </w:rPr>
-        <w:t xml:space="preserve"> </w:t>
-      </w:r>
-      <w:r>
-        <w:rPr>
-          <w:sz w:val="28"/>
-          <w:szCs w:val="28"/>
-        </w:rPr>
-        <w:t xml:space="preserve">The increasing incidence of disease is a trend in modern </w:t>
-      </w:r>
-      <w:proofErr w:type="gramStart"/>
-      <w:r>
-        <w:rPr>
-          <w:sz w:val="28"/>
-          <w:szCs w:val="28"/>
-        </w:rPr>
-        <w:t>society,</w:t>
-      </w:r>
-      <w:proofErr w:type="gramEnd"/>
-      <w:r>
-        <w:rPr>
-          <w:sz w:val="28"/>
-          <w:szCs w:val="28"/>
-        </w:rPr>
-        <w:t xml:space="preserve"> therefore, </w:t>
-      </w:r>
-      <w:r>
-        <w:rPr>
-          <w:sz w:val="28"/>
-          <w:szCs w:val="28"/>
-        </w:rPr>
-        <w:t>early diagnosis is becoming more and more significant.</w:t>
-      </w:r>
-      <w:r>
-        <w:rPr>
-          <w:sz w:val="28"/>
-          <w:szCs w:val="28"/>
-        </w:rPr>
-        <w:t xml:space="preserve"> With a health monitoring system, early symptom </w:t>
-      </w:r>
-      <w:r>
-        <w:rPr>
-          <w:sz w:val="28"/>
-          <w:szCs w:val="28"/>
-        </w:rPr>
-        <w:t>is</w:t>
-      </w:r>
-      <w:r>
-        <w:rPr>
-          <w:sz w:val="28"/>
-          <w:szCs w:val="28"/>
-        </w:rPr>
-        <w:t xml:space="preserve"> more likely be perceived and </w:t>
-      </w:r>
-      <w:r>
-        <w:rPr>
-          <w:sz w:val="28"/>
-          <w:szCs w:val="28"/>
-        </w:rPr>
-        <w:t xml:space="preserve">treatment </w:t>
-      </w:r>
-      <w:r>
-        <w:rPr>
-          <w:sz w:val="28"/>
-          <w:szCs w:val="28"/>
-        </w:rPr>
-        <w:t>can be</w:t>
-      </w:r>
-      <w:r>
-        <w:rPr>
-          <w:sz w:val="28"/>
-          <w:szCs w:val="28"/>
-        </w:rPr>
-        <w:t xml:space="preserve"> carried out earlier </w:t>
-      </w:r>
-      <w:r>
-        <w:rPr>
-          <w:sz w:val="28"/>
-          <w:szCs w:val="28"/>
-        </w:rPr>
-        <w:t>to</w:t>
-      </w:r>
-      <w:r>
-        <w:rPr>
-          <w:sz w:val="28"/>
-          <w:szCs w:val="28"/>
-        </w:rPr>
-        <w:t xml:space="preserve"> reduce the mortality.</w:t>
-      </w:r>
-      <w:r>
-        <w:rPr>
-          <w:sz w:val="28"/>
-          <w:szCs w:val="28"/>
-        </w:rPr>
-        <w:t xml:space="preserve"> Positive finding</w:t>
-      </w:r>
-      <w:r>
-        <w:rPr>
-          <w:sz w:val="28"/>
-          <w:szCs w:val="28"/>
-        </w:rPr>
-        <w:t>s</w:t>
-      </w:r>
-      <w:r>
-        <w:rPr>
-          <w:sz w:val="28"/>
-          <w:szCs w:val="28"/>
-        </w:rPr>
-        <w:t xml:space="preserve"> </w:t>
-      </w:r>
-      <w:r>
-        <w:rPr>
-          <w:sz w:val="28"/>
-          <w:szCs w:val="28"/>
-        </w:rPr>
-        <w:t xml:space="preserve">from U.K. Department of Health study showed that </w:t>
-      </w:r>
-      <w:r>
-        <w:rPr>
-          <w:sz w:val="28"/>
-          <w:szCs w:val="28"/>
-        </w:rPr>
-        <w:t>with</w:t>
-      </w:r>
-      <w:r>
-        <w:rPr>
-          <w:sz w:val="28"/>
-          <w:szCs w:val="28"/>
-        </w:rPr>
-        <w:t xml:space="preserve"> the </w:t>
-      </w:r>
-      <w:r>
-        <w:rPr>
-          <w:sz w:val="28"/>
-          <w:szCs w:val="28"/>
-        </w:rPr>
-        <w:t>assistant</w:t>
-      </w:r>
-      <w:r>
-        <w:rPr>
-          <w:sz w:val="28"/>
-          <w:szCs w:val="28"/>
-        </w:rPr>
-        <w:t xml:space="preserve"> of mobile health monitoring technology, mortality of CVDs and DM patients has decreased by up to 45%.</w:t>
-      </w:r>
-      <w:r>
-        <w:rPr>
-          <w:sz w:val="28"/>
-          <w:szCs w:val="28"/>
-        </w:rPr>
-        <w:t>[3]</w:t>
-      </w:r>
+      </w:pPr>
     </w:p>
     <w:p>
       <w:pPr>
@@ -1946,23 +1868,45 @@
         <w:widowControl/>
         <w:jc w:val="left"/>
         <w:rPr>
-          <w:sz w:val="28"/>
-          <w:szCs w:val="28"/>
-        </w:rPr>
-      </w:pPr>
-      <w:r>
-        <w:rPr>
-          <w:sz w:val="28"/>
-          <w:szCs w:val="28"/>
-        </w:rPr>
-        <w:t xml:space="preserve">We propose to develop and implement a system for monitoring human health based on measured data. </w:t>
-      </w:r>
-      <w:r>
-        <w:rPr>
-          <w:sz w:val="28"/>
-          <w:szCs w:val="28"/>
-        </w:rPr>
-        <w:t xml:space="preserve">There are already many different detection systems on the market, such as Apple, Xiaomi, </w:t>
+          <w:rFonts w:hint="eastAsia"/>
+          <w:sz w:val="28"/>
+          <w:szCs w:val="28"/>
+        </w:rPr>
+      </w:pPr>
+      <w:r>
+        <w:rPr>
+          <w:sz w:val="28"/>
+          <w:szCs w:val="28"/>
+        </w:rPr>
+        <w:t>There are already many different detection systems on the market, such as Apple, Xiaomi, and Huawei.</w:t>
+      </w:r>
+      <w:r>
+        <w:rPr>
+          <w:sz w:val="28"/>
+          <w:szCs w:val="28"/>
+        </w:rPr>
+        <w:t xml:space="preserve"> </w:t>
+      </w:r>
+      <w:r>
+        <w:rPr>
+          <w:sz w:val="28"/>
+          <w:szCs w:val="28"/>
+        </w:rPr>
+        <w:t>In general, these systems all have basic functions such as measuring heart rate or temperature.</w:t>
+      </w:r>
+      <w:r>
+        <w:rPr>
+          <w:sz w:val="28"/>
+          <w:szCs w:val="28"/>
+        </w:rPr>
+        <w:t xml:space="preserve"> </w:t>
+      </w:r>
+      <w:r>
+        <w:rPr>
+          <w:sz w:val="28"/>
+          <w:szCs w:val="28"/>
+        </w:rPr>
+        <w:t xml:space="preserve">However, there is no powerful system designed for the pregnancy </w:t>
       </w:r>
       <w:r>
         <w:rPr>
@@ -1970,14 +1914,21 @@
           <w:szCs w:val="28"/>
         </w:rPr>
         <w:lastRenderedPageBreak/>
-        <w:t xml:space="preserve">and Huawei. </w:t>
-      </w:r>
-      <w:r>
-        <w:rPr>
-          <w:sz w:val="28"/>
-          <w:szCs w:val="28"/>
-        </w:rPr>
-        <w:t>In general, these systems have basic functions which are same as our expected system such as heart rate, temperature and so on.</w:t>
+        <w:t>women.</w:t>
+      </w:r>
+      <w:r>
+        <w:rPr>
+          <w:sz w:val="28"/>
+          <w:szCs w:val="28"/>
+        </w:rPr>
+        <w:t xml:space="preserve"> For example, the Xiaomi system is inadequate in monitoring heart rate, users cannot view tracks by period</w:t>
+      </w:r>
+      <w:r>
+        <w:rPr>
+          <w:sz w:val="28"/>
+          <w:szCs w:val="28"/>
+        </w:rPr>
+        <w:t>.</w:t>
       </w:r>
       <w:r>
         <w:rPr>
@@ -1991,21 +1942,42 @@
           <w:sz w:val="28"/>
           <w:szCs w:val="28"/>
         </w:rPr>
-        <w:t xml:space="preserve">However, there are </w:t>
-      </w:r>
-      <w:r>
-        <w:rPr>
-          <w:sz w:val="28"/>
-          <w:szCs w:val="28"/>
-        </w:rPr>
-        <w:t xml:space="preserve">still </w:t>
-      </w:r>
-      <w:r>
-        <w:rPr>
-          <w:sz w:val="28"/>
-          <w:szCs w:val="28"/>
-        </w:rPr>
-        <w:t>some deficiency</w:t>
+        <w:t>For Huawei</w:t>
+      </w:r>
+      <w:r>
+        <w:rPr>
+          <w:sz w:val="28"/>
+          <w:szCs w:val="28"/>
+        </w:rPr>
+        <w:t xml:space="preserve"> system,</w:t>
+      </w:r>
+      <w:r>
+        <w:rPr>
+          <w:sz w:val="28"/>
+          <w:szCs w:val="28"/>
+        </w:rPr>
+        <w:t xml:space="preserve"> its data reception is unstable which may lead to the </w:t>
+      </w:r>
+      <w:r>
+        <w:rPr>
+          <w:sz w:val="28"/>
+          <w:szCs w:val="28"/>
+        </w:rPr>
+        <w:t>imprecision</w:t>
+      </w:r>
+      <w:r>
+        <w:rPr>
+          <w:sz w:val="28"/>
+          <w:szCs w:val="28"/>
+        </w:rPr>
+        <w:t xml:space="preserve"> of receiving data</w:t>
+      </w:r>
+      <w:r>
+        <w:rPr>
+          <w:sz w:val="28"/>
+          <w:szCs w:val="28"/>
+        </w:rPr>
+        <w:t>.</w:t>
       </w:r>
       <w:r>
         <w:rPr>
@@ -2019,42 +1991,21 @@
           <w:sz w:val="28"/>
           <w:szCs w:val="28"/>
         </w:rPr>
-        <w:t>exist in these systems.</w:t>
-      </w:r>
-      <w:r>
-        <w:rPr>
-          <w:sz w:val="28"/>
-          <w:szCs w:val="28"/>
-        </w:rPr>
-        <w:t xml:space="preserve"> For example, the Xiaomi system is inadequate in monitoring heart rate, users cannot view tracks by period. For Huawei</w:t>
-      </w:r>
-      <w:r>
-        <w:rPr>
-          <w:sz w:val="28"/>
-          <w:szCs w:val="28"/>
-        </w:rPr>
-        <w:t xml:space="preserve"> system,</w:t>
-      </w:r>
-      <w:r>
-        <w:rPr>
-          <w:sz w:val="28"/>
-          <w:szCs w:val="28"/>
-        </w:rPr>
-        <w:t xml:space="preserve"> its data reception is unstable which may lead to the </w:t>
-      </w:r>
-      <w:r>
-        <w:rPr>
-          <w:sz w:val="28"/>
-          <w:szCs w:val="28"/>
-        </w:rPr>
-        <w:t>imprecision</w:t>
-      </w:r>
-      <w:r>
-        <w:rPr>
-          <w:sz w:val="28"/>
-          <w:szCs w:val="28"/>
-        </w:rPr>
-        <w:t xml:space="preserve"> of receiving data</w:t>
+        <w:t xml:space="preserve">But </w:t>
+      </w:r>
+      <w:r>
+        <w:rPr>
+          <w:sz w:val="28"/>
+          <w:szCs w:val="28"/>
+        </w:rPr>
+        <w:t>the pregnancy women should be able to check their heart rate timely</w:t>
+      </w:r>
+      <w:r>
+        <w:rPr>
+          <w:sz w:val="28"/>
+          <w:szCs w:val="28"/>
+        </w:rPr>
+        <w:t xml:space="preserve"> and precisely</w:t>
       </w:r>
       <w:r>
         <w:rPr>
@@ -2068,28 +2019,189 @@
           <w:sz w:val="28"/>
           <w:szCs w:val="28"/>
         </w:rPr>
-        <w:t xml:space="preserve"> Apple does better in previous aspect, </w:t>
-      </w:r>
-      <w:r>
-        <w:rPr>
-          <w:sz w:val="28"/>
-          <w:szCs w:val="28"/>
-        </w:rPr>
-        <w:t xml:space="preserve">it also provides medical advice for users, however, high expense is also as a serious problem. </w:t>
-      </w:r>
-      <w:r>
-        <w:rPr>
-          <w:sz w:val="28"/>
-          <w:szCs w:val="28"/>
-        </w:rPr>
-        <w:t xml:space="preserve">In our system, there is a </w:t>
-      </w:r>
-      <w:r>
-        <w:rPr>
-          <w:sz w:val="28"/>
-          <w:szCs w:val="28"/>
-        </w:rPr>
-        <w:t>useful function that most of system does have</w:t>
+        <w:t xml:space="preserve"> </w:t>
+      </w:r>
+      <w:r>
+        <w:rPr>
+          <w:sz w:val="28"/>
+          <w:szCs w:val="28"/>
+        </w:rPr>
+        <w:t xml:space="preserve">In our system, </w:t>
+      </w:r>
+      <w:r>
+        <w:rPr>
+          <w:sz w:val="28"/>
+          <w:szCs w:val="28"/>
+        </w:rPr>
+        <w:t xml:space="preserve">it not only has the basic functions, but also has extra functions designed for the pregnancy. </w:t>
+      </w:r>
+      <w:r>
+        <w:rPr>
+          <w:sz w:val="28"/>
+          <w:szCs w:val="28"/>
+        </w:rPr>
+        <w:t>T</w:t>
+      </w:r>
+      <w:r>
+        <w:rPr>
+          <w:sz w:val="28"/>
+          <w:szCs w:val="28"/>
+        </w:rPr>
+        <w:t xml:space="preserve">he system </w:t>
+      </w:r>
+      <w:r>
+        <w:rPr>
+          <w:sz w:val="28"/>
+          <w:szCs w:val="28"/>
+        </w:rPr>
+        <w:t>c</w:t>
+      </w:r>
+      <w:r>
+        <w:rPr>
+          <w:sz w:val="28"/>
+          <w:szCs w:val="28"/>
+        </w:rPr>
+        <w:t>ould</w:t>
+      </w:r>
+      <w:r>
+        <w:rPr>
+          <w:sz w:val="28"/>
+          <w:szCs w:val="28"/>
+        </w:rPr>
+        <w:t xml:space="preserve"> </w:t>
+      </w:r>
+      <w:r>
+        <w:rPr>
+          <w:sz w:val="28"/>
+          <w:szCs w:val="28"/>
+        </w:rPr>
+        <w:t>compare the user’s data with the average data,</w:t>
+      </w:r>
+      <w:r>
+        <w:rPr>
+          <w:sz w:val="28"/>
+          <w:szCs w:val="28"/>
+        </w:rPr>
+        <w:t xml:space="preserve"> </w:t>
+      </w:r>
+      <w:r>
+        <w:rPr>
+          <w:sz w:val="28"/>
+          <w:szCs w:val="28"/>
+        </w:rPr>
+        <w:t>producing line charts for user to check.</w:t>
+      </w:r>
+      <w:r>
+        <w:rPr>
+          <w:sz w:val="28"/>
+          <w:szCs w:val="28"/>
+        </w:rPr>
+        <w:t xml:space="preserve"> </w:t>
+      </w:r>
+      <w:r>
+        <w:rPr>
+          <w:sz w:val="28"/>
+          <w:szCs w:val="28"/>
+        </w:rPr>
+        <w:t>Moreover, the</w:t>
+      </w:r>
+      <w:r>
+        <w:rPr>
+          <w:sz w:val="28"/>
+          <w:szCs w:val="28"/>
+        </w:rPr>
+        <w:t xml:space="preserve"> system </w:t>
+      </w:r>
+      <w:r>
+        <w:rPr>
+          <w:sz w:val="28"/>
+          <w:szCs w:val="28"/>
+        </w:rPr>
+        <w:t>could</w:t>
+      </w:r>
+      <w:r>
+        <w:rPr>
+          <w:sz w:val="28"/>
+          <w:szCs w:val="28"/>
+        </w:rPr>
+        <w:t xml:space="preserve"> </w:t>
+      </w:r>
+      <w:r>
+        <w:rPr>
+          <w:sz w:val="28"/>
+          <w:szCs w:val="28"/>
+        </w:rPr>
+        <w:t xml:space="preserve">integrate </w:t>
+      </w:r>
+      <w:r>
+        <w:rPr>
+          <w:sz w:val="28"/>
+          <w:szCs w:val="28"/>
+        </w:rPr>
+        <w:t>all the</w:t>
+      </w:r>
+      <w:r>
+        <w:rPr>
+          <w:sz w:val="28"/>
+          <w:szCs w:val="28"/>
+        </w:rPr>
+        <w:t xml:space="preserve"> statistics </w:t>
+      </w:r>
+      <w:r>
+        <w:rPr>
+          <w:sz w:val="28"/>
+          <w:szCs w:val="28"/>
+        </w:rPr>
+        <w:t>received from the devices</w:t>
+      </w:r>
+      <w:r>
+        <w:rPr>
+          <w:sz w:val="28"/>
+          <w:szCs w:val="28"/>
+        </w:rPr>
+        <w:t xml:space="preserve"> </w:t>
+      </w:r>
+      <w:r>
+        <w:rPr>
+          <w:sz w:val="28"/>
+          <w:szCs w:val="28"/>
+        </w:rPr>
+        <w:t>and</w:t>
+      </w:r>
+      <w:r>
+        <w:rPr>
+          <w:sz w:val="28"/>
+          <w:szCs w:val="28"/>
+        </w:rPr>
+        <w:t xml:space="preserve"> </w:t>
+      </w:r>
+      <w:r>
+        <w:rPr>
+          <w:sz w:val="28"/>
+          <w:szCs w:val="28"/>
+        </w:rPr>
+        <w:t xml:space="preserve">output a report </w:t>
+      </w:r>
+      <w:r>
+        <w:rPr>
+          <w:sz w:val="28"/>
+          <w:szCs w:val="28"/>
+        </w:rPr>
+        <w:t xml:space="preserve">with some suggestions </w:t>
+      </w:r>
+      <w:r>
+        <w:rPr>
+          <w:sz w:val="28"/>
+          <w:szCs w:val="28"/>
+        </w:rPr>
+        <w:t>for</w:t>
+      </w:r>
+      <w:r>
+        <w:rPr>
+          <w:sz w:val="28"/>
+          <w:szCs w:val="28"/>
+        </w:rPr>
+        <w:t xml:space="preserve"> user</w:t>
       </w:r>
       <w:r>
         <w:rPr>
@@ -2098,111 +2210,6 @@
         </w:rPr>
         <w:t>.</w:t>
       </w:r>
-      <w:r>
-        <w:rPr>
-          <w:sz w:val="28"/>
-          <w:szCs w:val="28"/>
-        </w:rPr>
-        <w:t xml:space="preserve"> </w:t>
-      </w:r>
-      <w:r>
-        <w:rPr>
-          <w:sz w:val="28"/>
-          <w:szCs w:val="28"/>
-        </w:rPr>
-        <w:t>T</w:t>
-      </w:r>
-      <w:r>
-        <w:rPr>
-          <w:sz w:val="28"/>
-          <w:szCs w:val="28"/>
-        </w:rPr>
-        <w:t xml:space="preserve">he system should output the average value </w:t>
-      </w:r>
-      <w:r>
-        <w:rPr>
-          <w:sz w:val="28"/>
-          <w:szCs w:val="28"/>
-        </w:rPr>
-        <w:t>according to</w:t>
-      </w:r>
-      <w:r>
-        <w:rPr>
-          <w:sz w:val="28"/>
-          <w:szCs w:val="28"/>
-        </w:rPr>
-        <w:t xml:space="preserve"> the user’s level. (user level calculated based on user’s age, </w:t>
-      </w:r>
-      <w:r>
-        <w:rPr>
-          <w:sz w:val="28"/>
-          <w:szCs w:val="28"/>
-        </w:rPr>
-        <w:t>height,</w:t>
-      </w:r>
-      <w:r>
-        <w:rPr>
-          <w:sz w:val="28"/>
-          <w:szCs w:val="28"/>
-        </w:rPr>
-        <w:t xml:space="preserve"> and weight) </w:t>
-      </w:r>
-      <w:r>
-        <w:rPr>
-          <w:sz w:val="28"/>
-          <w:szCs w:val="28"/>
-        </w:rPr>
-        <w:t xml:space="preserve">Our system should </w:t>
-      </w:r>
-      <w:r>
-        <w:rPr>
-          <w:sz w:val="28"/>
-          <w:szCs w:val="28"/>
-        </w:rPr>
-        <w:t>also integrate the statistics of multiple sensors, then give user a succinct suggestion, such as how much exercise to get, recommend foods or what behaviors to avoid.</w:t>
-      </w:r>
-    </w:p>
-    <w:p>
-      <w:pPr>
-        <w:widowControl/>
-        <w:jc w:val="left"/>
-        <w:rPr>
-          <w:sz w:val="28"/>
-          <w:szCs w:val="28"/>
-        </w:rPr>
-      </w:pPr>
-    </w:p>
-    <w:p>
-      <w:pPr>
-        <w:widowControl/>
-        <w:jc w:val="left"/>
-        <w:rPr>
-          <w:b/>
-          <w:bCs/>
-          <w:sz w:val="32"/>
-          <w:szCs w:val="32"/>
-        </w:rPr>
-      </w:pPr>
-      <w:r>
-        <w:rPr>
-          <w:b/>
-          <w:bCs/>
-          <w:sz w:val="32"/>
-          <w:szCs w:val="32"/>
-        </w:rPr>
-        <w:tab/>
-        <w:t>1.4 Technology Support</w:t>
-      </w:r>
-    </w:p>
-    <w:p>
-      <w:pPr>
-        <w:widowControl/>
-        <w:jc w:val="left"/>
-        <w:rPr>
-          <w:sz w:val="28"/>
-          <w:szCs w:val="28"/>
-        </w:rPr>
-      </w:pPr>
     </w:p>
     <w:sectPr>
       <w:pgSz w:w="11906" w:h="16838"/>
@@ -2499,6 +2506,119 @@
     </w:lvl>
   </w:abstractNum>
   <w:abstractNum w:abstractNumId="2" w15:restartNumberingAfterBreak="0">
+    <w:nsid w:val="5CDB7CD8"/>
+    <w:multiLevelType w:val="multilevel"/>
+    <w:tmpl w:val="9B78E2FA"/>
+    <w:lvl w:ilvl="0">
+      <w:start w:val="1"/>
+      <w:numFmt w:val="decimal"/>
+      <w:lvlText w:val="%1"/>
+      <w:lvlJc w:val="left"/>
+      <w:pPr>
+        <w:ind w:left="516" w:hanging="516"/>
+      </w:pPr>
+      <w:rPr>
+        <w:rFonts w:hint="default"/>
+      </w:rPr>
+    </w:lvl>
+    <w:lvl w:ilvl="1">
+      <w:start w:val="1"/>
+      <w:numFmt w:val="decimal"/>
+      <w:lvlText w:val="%1.%2"/>
+      <w:lvlJc w:val="left"/>
+      <w:pPr>
+        <w:ind w:left="1080" w:hanging="720"/>
+      </w:pPr>
+      <w:rPr>
+        <w:rFonts w:hint="default"/>
+      </w:rPr>
+    </w:lvl>
+    <w:lvl w:ilvl="2">
+      <w:start w:val="1"/>
+      <w:numFmt w:val="decimal"/>
+      <w:lvlText w:val="%1.%2.%3"/>
+      <w:lvlJc w:val="left"/>
+      <w:pPr>
+        <w:ind w:left="1800" w:hanging="1080"/>
+      </w:pPr>
+      <w:rPr>
+        <w:rFonts w:hint="default"/>
+      </w:rPr>
+    </w:lvl>
+    <w:lvl w:ilvl="3">
+      <w:start w:val="1"/>
+      <w:numFmt w:val="decimal"/>
+      <w:lvlText w:val="%1.%2.%3.%4"/>
+      <w:lvlJc w:val="left"/>
+      <w:pPr>
+        <w:ind w:left="2160" w:hanging="1080"/>
+      </w:pPr>
+      <w:rPr>
+        <w:rFonts w:hint="default"/>
+      </w:rPr>
+    </w:lvl>
+    <w:lvl w:ilvl="4">
+      <w:start w:val="1"/>
+      <w:numFmt w:val="decimal"/>
+      <w:lvlText w:val="%1.%2.%3.%4.%5"/>
+      <w:lvlJc w:val="left"/>
+      <w:pPr>
+        <w:ind w:left="2880" w:hanging="1440"/>
+      </w:pPr>
+      <w:rPr>
+        <w:rFonts w:hint="default"/>
+      </w:rPr>
+    </w:lvl>
+    <w:lvl w:ilvl="5">
+      <w:start w:val="1"/>
+      <w:numFmt w:val="decimal"/>
+      <w:lvlText w:val="%1.%2.%3.%4.%5.%6"/>
+      <w:lvlJc w:val="left"/>
+      <w:pPr>
+        <w:ind w:left="3600" w:hanging="1800"/>
+      </w:pPr>
+      <w:rPr>
+        <w:rFonts w:hint="default"/>
+      </w:rPr>
+    </w:lvl>
+    <w:lvl w:ilvl="6">
+      <w:start w:val="1"/>
+      <w:numFmt w:val="decimal"/>
+      <w:lvlText w:val="%1.%2.%3.%4.%5.%6.%7"/>
+      <w:lvlJc w:val="left"/>
+      <w:pPr>
+        <w:ind w:left="3960" w:hanging="1800"/>
+      </w:pPr>
+      <w:rPr>
+        <w:rFonts w:hint="default"/>
+      </w:rPr>
+    </w:lvl>
+    <w:lvl w:ilvl="7">
+      <w:start w:val="1"/>
+      <w:numFmt w:val="decimal"/>
+      <w:lvlText w:val="%1.%2.%3.%4.%5.%6.%7.%8"/>
+      <w:lvlJc w:val="left"/>
+      <w:pPr>
+        <w:ind w:left="4680" w:hanging="2160"/>
+      </w:pPr>
+      <w:rPr>
+        <w:rFonts w:hint="default"/>
+      </w:rPr>
+    </w:lvl>
+    <w:lvl w:ilvl="8">
+      <w:start w:val="1"/>
+      <w:numFmt w:val="decimal"/>
+      <w:lvlText w:val="%1.%2.%3.%4.%5.%6.%7.%8.%9"/>
+      <w:lvlJc w:val="left"/>
+      <w:pPr>
+        <w:ind w:left="5400" w:hanging="2520"/>
+      </w:pPr>
+      <w:rPr>
+        <w:rFonts w:hint="default"/>
+      </w:rPr>
+    </w:lvl>
+  </w:abstractNum>
+  <w:abstractNum w:abstractNumId="3" w15:restartNumberingAfterBreak="0">
     <w:nsid w:val="63E929D6"/>
     <w:multiLevelType w:val="multilevel"/>
     <w:tmpl w:val="08D6648A"/>
@@ -2619,7 +2739,7 @@
       </w:rPr>
     </w:lvl>
   </w:abstractNum>
-  <w:abstractNum w:abstractNumId="3" w15:restartNumberingAfterBreak="0">
+  <w:abstractNum w:abstractNumId="4" w15:restartNumberingAfterBreak="0">
     <w:nsid w:val="6EDE0B3F"/>
     <w:multiLevelType w:val="multilevel"/>
     <w:tmpl w:val="08D6648A"/>
@@ -2744,13 +2864,16 @@
     <w:abstractNumId w:val="1"/>
   </w:num>
   <w:num w:numId="2">
-    <w:abstractNumId w:val="3"/>
+    <w:abstractNumId w:val="4"/>
   </w:num>
   <w:num w:numId="3">
-    <w:abstractNumId w:val="2"/>
+    <w:abstractNumId w:val="3"/>
   </w:num>
   <w:num w:numId="4">
     <w:abstractNumId w:val="0"/>
+  </w:num>
+  <w:num w:numId="5">
+    <w:abstractNumId w:val="2"/>
   </w:num>
 </w:numbering>
 </file>
@@ -3180,7 +3303,6 @@
   <w:style w:type="character" w:default="1" w:styleId="a0">
     <w:name w:val="Default Paragraph Font"/>
     <w:uiPriority w:val="1"/>
-    <w:semiHidden/>
     <w:unhideWhenUsed/>
   </w:style>
   <w:style w:type="table" w:default="1" w:styleId="a1">
@@ -3408,6 +3530,11 @@
       <w:ind w:firstLineChars="200" w:firstLine="420"/>
     </w:pPr>
   </w:style>
+  <w:style w:type="character" w:customStyle="1" w:styleId="tgt">
+    <w:name w:val="tgt"/>
+    <w:basedOn w:val="a0"/>
+    <w:rsid w:val="00D60D7F"/>
+  </w:style>
 </w:styles>
 </file>
 
@@ -3506,6 +3633,7 @@
   </w:compat>
   <w:rsids>
     <w:rsidRoot w:val="008E28FE"/>
+    <w:rsid w:val="00471BDE"/>
     <w:rsid w:val="005C026C"/>
     <w:rsid w:val="00642B84"/>
     <w:rsid w:val="008A6F2D"/>

</xml_diff>